<commit_message>
Finished .docx templates. Hopefully.
</commit_message>
<xml_diff>
--- a/document-templates/serviceInvoiceTemplate.docx
+++ b/document-templates/serviceInvoiceTemplate.docx
@@ -192,7 +192,6 @@
                 <w:szCs w:val="20"/>
               </w:rPr>
             </w:pPr>
-            <w:proofErr w:type="spellStart"/>
             <w:r>
               <w:rPr>
                 <w:rFonts w:ascii="Roboto" w:eastAsia="Roboto" w:hAnsi="Roboto" w:cs="Roboto"/>
@@ -200,7 +199,6 @@
               </w:rPr>
               <w:t>MonstersINC</w:t>
             </w:r>
-            <w:proofErr w:type="spellEnd"/>
           </w:p>
         </w:tc>
         <w:tc>
@@ -560,7 +558,6 @@
                 <w:szCs w:val="20"/>
               </w:rPr>
             </w:pPr>
-            <w:proofErr w:type="spellStart"/>
             <w:r>
               <w:rPr>
                 <w:rFonts w:ascii="Roboto" w:eastAsia="Roboto" w:hAnsi="Roboto" w:cs="Roboto"/>
@@ -568,7 +565,6 @@
               </w:rPr>
               <w:t>Monstropolis</w:t>
             </w:r>
-            <w:proofErr w:type="spellEnd"/>
             <w:r>
               <w:rPr>
                 <w:rFonts w:ascii="Roboto" w:eastAsia="Roboto" w:hAnsi="Roboto" w:cs="Roboto"/>
@@ -1438,7 +1434,7 @@
                 <w:sz w:val="20"/>
                 <w:szCs w:val="20"/>
               </w:rPr>
-              <w:instrText xml:space="preserve"> MERGEFIELD  ${candidateFullName}  \* MERGEFORMAT </w:instrText>
+              <w:instrText xml:space="preserve"> MERGEFIELD  ${companyName}  \* MERGEFORMAT </w:instrText>
             </w:r>
             <w:r>
               <w:rPr>
@@ -1455,7 +1451,7 @@
                 <w:sz w:val="20"/>
                 <w:szCs w:val="20"/>
               </w:rPr>
-              <w:t>«${candidateFullName}»</w:t>
+              <w:t>«${companyName}»</w:t>
             </w:r>
             <w:r>
               <w:rPr>
@@ -1543,7 +1539,7 @@
                 <w:sz w:val="20"/>
                 <w:szCs w:val="20"/>
               </w:rPr>
-              <w:instrText xml:space="preserve"> MERGEFIELD  ${candidateAddress}  \* MERGEFORMAT </w:instrText>
+              <w:instrText xml:space="preserve"> MERGEFIELD  ${companyAddress}  \* MERGEFORMAT </w:instrText>
             </w:r>
             <w:r>
               <w:rPr>
@@ -1560,7 +1556,7 @@
                 <w:sz w:val="20"/>
                 <w:szCs w:val="20"/>
               </w:rPr>
-              <w:t>«${candidateAddress}»</w:t>
+              <w:t>«${companyAddress}»</w:t>
             </w:r>
             <w:r>
               <w:rPr>
@@ -1570,6 +1566,8 @@
               </w:rPr>
               <w:fldChar w:fldCharType="end"/>
             </w:r>
+            <w:bookmarkStart w:id="0" w:name="_GoBack"/>
+            <w:bookmarkEnd w:id="0"/>
           </w:p>
         </w:tc>
         <w:tc>
@@ -1645,7 +1643,7 @@
                 <w:sz w:val="20"/>
                 <w:szCs w:val="20"/>
               </w:rPr>
-              <w:instrText xml:space="preserve"> MERGEFIELD  ${candidateEmail}  \* MERGEFORMAT </w:instrText>
+              <w:instrText xml:space="preserve"> MERGEFIELD  ${companyEmail}  \* MERGEFORMAT </w:instrText>
             </w:r>
             <w:r>
               <w:rPr>
@@ -1660,7 +1658,7 @@
                 <w:sz w:val="20"/>
                 <w:szCs w:val="20"/>
               </w:rPr>
-              <w:t>«${candidateEmail}»</w:t>
+              <w:t>«${companyEmail}»</w:t>
             </w:r>
             <w:r>
               <w:rPr>
@@ -1744,7 +1742,7 @@
                 <w:sz w:val="20"/>
                 <w:szCs w:val="20"/>
               </w:rPr>
-              <w:instrText xml:space="preserve"> MERGEFIELD  ${candidatePhone}  \* MERGEFORMAT </w:instrText>
+              <w:instrText xml:space="preserve"> MERGEFIELD  ${companyPib}  \* MERGEFORMAT </w:instrText>
             </w:r>
             <w:r>
               <w:rPr>
@@ -1759,7 +1757,7 @@
                 <w:sz w:val="20"/>
                 <w:szCs w:val="20"/>
               </w:rPr>
-              <w:t>«${candidatePhone}»</w:t>
+              <w:t>«${companyPib}»</w:t>
             </w:r>
             <w:r>
               <w:rPr>
@@ -1811,60 +1809,6 @@
           <w:szCs w:val="20"/>
         </w:rPr>
       </w:pPr>
-    </w:p>
-    <w:p>
-      <w:pPr>
-        <w:spacing w:line="240" w:lineRule="auto"/>
-        <w:ind w:right="720"/>
-        <w:rPr>
-          <w:rFonts w:ascii="Roboto" w:eastAsia="Roboto" w:hAnsi="Roboto" w:cs="Roboto"/>
-          <w:sz w:val="20"/>
-          <w:szCs w:val="20"/>
-        </w:rPr>
-      </w:pPr>
-      <w:r>
-        <w:rPr>
-          <w:rFonts w:ascii="Roboto" w:eastAsia="Roboto" w:hAnsi="Roboto" w:cs="Roboto"/>
-          <w:sz w:val="20"/>
-          <w:szCs w:val="20"/>
-        </w:rPr>
-        <w:fldChar w:fldCharType="begin"/>
-      </w:r>
-      <w:r>
-        <w:rPr>
-          <w:rFonts w:ascii="Roboto" w:eastAsia="Roboto" w:hAnsi="Roboto" w:cs="Roboto"/>
-          <w:sz w:val="20"/>
-          <w:szCs w:val="20"/>
-        </w:rPr>
-        <w:instrText xml:space="preserve"> MERGEFIELD  "#set($newline = \"\\n\")#set($list = [\"apple\", \"banana\", \"cherry\"])#foreach($fruit in $list)$fruit$newline#end"  \* MERGEFORMAT </w:instrText>
-      </w:r>
-      <w:r>
-        <w:rPr>
-          <w:rFonts w:ascii="Roboto" w:eastAsia="Roboto" w:hAnsi="Roboto" w:cs="Roboto"/>
-          <w:sz w:val="20"/>
-          <w:szCs w:val="20"/>
-        </w:rPr>
-        <w:fldChar w:fldCharType="separate"/>
-      </w:r>
-      <w:r>
-        <w:rPr>
-          <w:rFonts w:ascii="Roboto" w:eastAsia="Roboto" w:hAnsi="Roboto" w:cs="Roboto"/>
-          <w:noProof/>
-          <w:sz w:val="20"/>
-          <w:szCs w:val="20"/>
-        </w:rPr>
-        <w:t>«#set($newline = "\n")#set($list = ["appl»</w:t>
-      </w:r>
-      <w:r>
-        <w:rPr>
-          <w:rFonts w:ascii="Roboto" w:eastAsia="Roboto" w:hAnsi="Roboto" w:cs="Roboto"/>
-          <w:sz w:val="20"/>
-          <w:szCs w:val="20"/>
-        </w:rPr>
-        <w:fldChar w:fldCharType="end"/>
-      </w:r>
-      <w:bookmarkStart w:id="0" w:name="_GoBack"/>
-      <w:bookmarkEnd w:id="0"/>
     </w:p>
     <w:p>
       <w:pPr>
@@ -2032,7 +1976,7 @@
                 <w:sz w:val="18"/>
                 <w:szCs w:val="18"/>
               </w:rPr>
-              <w:t>UNIT PRICE</w:t>
+              <w:t>YEARS OF EXP</w:t>
             </w:r>
           </w:p>
         </w:tc>
@@ -2122,7 +2066,7 @@
                 <w:sz w:val="20"/>
                 <w:szCs w:val="20"/>
               </w:rPr>
-              <w:instrText xml:space="preserve"> MERGEFIELD  "${#set($list = [\"apple\", \"banana\", \"cherry\"])#foreach($fruit in $list)&lt;tr&gt;&lt;td&gt;$fruit&lt;/td&gt;&lt;/tr&gt;#end}"  \* MERGEFORMAT </w:instrText>
+              <w:instrText xml:space="preserve"> MERGEFIELD  "@before-row#foreach($p in ${packages})"  \* MERGEFORMAT </w:instrText>
             </w:r>
             <w:r>
               <w:rPr>
@@ -2137,7 +2081,79 @@
                 <w:sz w:val="20"/>
                 <w:szCs w:val="20"/>
               </w:rPr>
-              <w:t>«${#set($list = ["apple", "banana", "cher»</w:t>
+              <w:t>«@before-row#foreach($p in ${packages})»</w:t>
+            </w:r>
+            <w:r>
+              <w:rPr>
+                <w:sz w:val="20"/>
+                <w:szCs w:val="20"/>
+              </w:rPr>
+              <w:fldChar w:fldCharType="end"/>
+            </w:r>
+            <w:r>
+              <w:rPr>
+                <w:sz w:val="20"/>
+                <w:szCs w:val="20"/>
+              </w:rPr>
+              <w:fldChar w:fldCharType="begin"/>
+            </w:r>
+            <w:r>
+              <w:rPr>
+                <w:sz w:val="20"/>
+                <w:szCs w:val="20"/>
+              </w:rPr>
+              <w:instrText xml:space="preserve"> MERGEFIELD  $p.positionRole  \* MERGEFORMAT </w:instrText>
+            </w:r>
+            <w:r>
+              <w:rPr>
+                <w:sz w:val="20"/>
+                <w:szCs w:val="20"/>
+              </w:rPr>
+              <w:fldChar w:fldCharType="separate"/>
+            </w:r>
+            <w:r>
+              <w:rPr>
+                <w:noProof/>
+                <w:sz w:val="20"/>
+                <w:szCs w:val="20"/>
+              </w:rPr>
+              <w:t>«$p.positionRole»</w:t>
+            </w:r>
+            <w:r>
+              <w:rPr>
+                <w:sz w:val="20"/>
+                <w:szCs w:val="20"/>
+              </w:rPr>
+              <w:fldChar w:fldCharType="end"/>
+            </w:r>
+            <w:r>
+              <w:rPr>
+                <w:sz w:val="20"/>
+                <w:szCs w:val="20"/>
+              </w:rPr>
+              <w:fldChar w:fldCharType="begin"/>
+            </w:r>
+            <w:r>
+              <w:rPr>
+                <w:sz w:val="20"/>
+                <w:szCs w:val="20"/>
+              </w:rPr>
+              <w:instrText xml:space="preserve"> MERGEFIELD  @after-row#end  \* MERGEFORMAT </w:instrText>
+            </w:r>
+            <w:r>
+              <w:rPr>
+                <w:sz w:val="20"/>
+                <w:szCs w:val="20"/>
+              </w:rPr>
+              <w:fldChar w:fldCharType="separate"/>
+            </w:r>
+            <w:r>
+              <w:rPr>
+                <w:noProof/>
+                <w:sz w:val="20"/>
+                <w:szCs w:val="20"/>
+              </w:rPr>
+              <w:t>«@after-row#end»</w:t>
             </w:r>
             <w:r>
               <w:rPr>
@@ -2176,6 +2192,42 @@
                 <w:szCs w:val="20"/>
               </w:rPr>
             </w:pPr>
+            <w:r>
+              <w:rPr>
+                <w:sz w:val="20"/>
+                <w:szCs w:val="20"/>
+              </w:rPr>
+              <w:fldChar w:fldCharType="begin"/>
+            </w:r>
+            <w:r>
+              <w:rPr>
+                <w:sz w:val="20"/>
+                <w:szCs w:val="20"/>
+              </w:rPr>
+              <w:instrText xml:space="preserve"> MERGEFIELD  $p.numberOfHirees  \* MERGEFORMAT </w:instrText>
+            </w:r>
+            <w:r>
+              <w:rPr>
+                <w:sz w:val="20"/>
+                <w:szCs w:val="20"/>
+              </w:rPr>
+              <w:fldChar w:fldCharType="separate"/>
+            </w:r>
+            <w:r>
+              <w:rPr>
+                <w:noProof/>
+                <w:sz w:val="20"/>
+                <w:szCs w:val="20"/>
+              </w:rPr>
+              <w:t>«$p.numberOfHirees»</w:t>
+            </w:r>
+            <w:r>
+              <w:rPr>
+                <w:sz w:val="20"/>
+                <w:szCs w:val="20"/>
+              </w:rPr>
+              <w:fldChar w:fldCharType="end"/>
+            </w:r>
           </w:p>
         </w:tc>
         <w:tc>
@@ -2206,6 +2258,42 @@
                 <w:szCs w:val="20"/>
               </w:rPr>
             </w:pPr>
+            <w:r>
+              <w:rPr>
+                <w:sz w:val="20"/>
+                <w:szCs w:val="20"/>
+              </w:rPr>
+              <w:fldChar w:fldCharType="begin"/>
+            </w:r>
+            <w:r>
+              <w:rPr>
+                <w:sz w:val="20"/>
+                <w:szCs w:val="20"/>
+              </w:rPr>
+              <w:instrText xml:space="preserve"> MERGEFIELD  $p.yearsOfExperience  \* MERGEFORMAT </w:instrText>
+            </w:r>
+            <w:r>
+              <w:rPr>
+                <w:sz w:val="20"/>
+                <w:szCs w:val="20"/>
+              </w:rPr>
+              <w:fldChar w:fldCharType="separate"/>
+            </w:r>
+            <w:r>
+              <w:rPr>
+                <w:noProof/>
+                <w:sz w:val="20"/>
+                <w:szCs w:val="20"/>
+              </w:rPr>
+              <w:t>«$p.yearsOfExperience»</w:t>
+            </w:r>
+            <w:r>
+              <w:rPr>
+                <w:sz w:val="20"/>
+                <w:szCs w:val="20"/>
+              </w:rPr>
+              <w:fldChar w:fldCharType="end"/>
+            </w:r>
           </w:p>
         </w:tc>
         <w:tc>
@@ -2236,6 +2324,42 @@
                 <w:szCs w:val="20"/>
               </w:rPr>
             </w:pPr>
+            <w:r>
+              <w:rPr>
+                <w:sz w:val="20"/>
+                <w:szCs w:val="20"/>
+              </w:rPr>
+              <w:fldChar w:fldCharType="begin"/>
+            </w:r>
+            <w:r>
+              <w:rPr>
+                <w:sz w:val="20"/>
+                <w:szCs w:val="20"/>
+              </w:rPr>
+              <w:instrText xml:space="preserve"> MERGEFIELD  $p.price  \* MERGEFORMAT </w:instrText>
+            </w:r>
+            <w:r>
+              <w:rPr>
+                <w:sz w:val="20"/>
+                <w:szCs w:val="20"/>
+              </w:rPr>
+              <w:fldChar w:fldCharType="separate"/>
+            </w:r>
+            <w:r>
+              <w:rPr>
+                <w:noProof/>
+                <w:sz w:val="20"/>
+                <w:szCs w:val="20"/>
+              </w:rPr>
+              <w:t>«$p.price»</w:t>
+            </w:r>
+            <w:r>
+              <w:rPr>
+                <w:sz w:val="20"/>
+                <w:szCs w:val="20"/>
+              </w:rPr>
+              <w:fldChar w:fldCharType="end"/>
+            </w:r>
           </w:p>
         </w:tc>
       </w:tr>
@@ -2271,47 +2395,6 @@
                 <w:szCs w:val="18"/>
               </w:rPr>
             </w:pPr>
-            <w:r>
-              <w:rPr>
-                <w:rFonts w:ascii="Roboto" w:eastAsia="Roboto" w:hAnsi="Roboto" w:cs="Roboto"/>
-                <w:sz w:val="18"/>
-                <w:szCs w:val="18"/>
-              </w:rPr>
-              <w:fldChar w:fldCharType="begin"/>
-            </w:r>
-            <w:r>
-              <w:rPr>
-                <w:rFonts w:ascii="Roboto" w:eastAsia="Roboto" w:hAnsi="Roboto" w:cs="Roboto"/>
-                <w:sz w:val="18"/>
-                <w:szCs w:val="18"/>
-              </w:rPr>
-              <w:instrText xml:space="preserve"> MERGEFIELD  "${#set($list = [\"apple\", \"banana\", \"cherry\"])#foreach($fruit in $list)&lt;tr&gt;&lt;td&gt;$fruit&lt;/td&gt;&lt;/tr&gt;#end}"  \* MERGEFORMAT </w:instrText>
-            </w:r>
-            <w:r>
-              <w:rPr>
-                <w:rFonts w:ascii="Roboto" w:eastAsia="Roboto" w:hAnsi="Roboto" w:cs="Roboto"/>
-                <w:sz w:val="18"/>
-                <w:szCs w:val="18"/>
-              </w:rPr>
-              <w:fldChar w:fldCharType="separate"/>
-            </w:r>
-            <w:r>
-              <w:rPr>
-                <w:rFonts w:ascii="Roboto" w:eastAsia="Roboto" w:hAnsi="Roboto" w:cs="Roboto"/>
-                <w:noProof/>
-                <w:sz w:val="18"/>
-                <w:szCs w:val="18"/>
-              </w:rPr>
-              <w:t>«${#set($list = ["apple", "banana", "cher»</w:t>
-            </w:r>
-            <w:r>
-              <w:rPr>
-                <w:rFonts w:ascii="Roboto" w:eastAsia="Roboto" w:hAnsi="Roboto" w:cs="Roboto"/>
-                <w:sz w:val="18"/>
-                <w:szCs w:val="18"/>
-              </w:rPr>
-              <w:fldChar w:fldCharType="end"/>
-            </w:r>
           </w:p>
           <w:p>
             <w:pPr>

</xml_diff>